<commit_message>
centering table page 5
</commit_message>
<xml_diff>
--- a/Nokia.docx
+++ b/Nokia.docx
@@ -8,465 +8,581 @@
         <w:pageBreakBefore/>
       </w:pPr>
     </w:p>
-    <w:p>
-      <w:r>
-        <w:t xml:space="preserve"/>
-      </w:r>
-    </w:p>
-    <w:p>
-      <w:r>
-        <w:t xml:space="preserve"/>
-      </w:r>
-    </w:p>
-    <w:p>
-      <w:r>
-        <w:t xml:space="preserve"/>
-      </w:r>
-    </w:p>
-    <w:p>
-      <w:r>
-        <w:rPr>
-          <w:sz w:val="26"/>
-          <w:szCs w:val="26"/>
-        </w:rPr>
-        <w:t xml:space="preserve">Table of Contents</w:t>
-      </w:r>
-    </w:p>
-    <w:p>
-      <w:r>
-        <w:t xml:space="preserve"/>
-      </w:r>
-    </w:p>
-    <w:p>
-      <w:pPr>
-        <w:ind w:start="500"/>
-      </w:pPr>
+    <w:tbl>
+      <w:tblPr>
+        <w:tblCellMar>
+          <w:bottom w:type="auto" w:w="0"/>
+          <w:top w:type="auto" w:w="0"/>
+          <w:left w:type="auto" w:w="0"/>
+          <w:right w:type="auto" w:w="0"/>
+        </w:tblCellMar>
+        <w:tblBorders>
+          <w:top w:val="single" w:sz="4" w:space="0" w:color="auto"/>
+          <w:left w:val="single" w:sz="4" w:space="0" w:color="auto"/>
+          <w:bottom w:val="single" w:sz="4" w:space="0" w:color="auto"/>
+          <w:right w:val="single" w:sz="4" w:space="0" w:color="auto"/>
+          <w:insideH w:val="single" w:sz="4" w:space="0" w:color="auto"/>
+          <w:insideV w:val="single" w:sz="4" w:space="0" w:color="auto"/>
+        </w:tblBorders>
+        <w:tblW w:type="dxa" w:w="4535"/>
+        <w:tblpPr w:horzAnchor="page" w:vertAnchor="page" w:tblpXSpec="center" w:tblpYSpec="center"/>
+      </w:tblPr>
+      <w:tblGrid>
+        <w:gridCol w:w="100"/>
+        <w:gridCol w:w="100"/>
+      </w:tblGrid>
+      <w:tr>
+        <w:tc>
+          <w:tcPr>
+            <w:vAlign w:val="center"/>
+            <w:shd w:fill="42c5f4" w:val="pct95" w:color="auto"/>
+            <w:tcW w:w="20%" w:type="auto"/>
+          </w:tcPr>
+          <w:p>
+            <w:r>
+              <w:t xml:space="preserve">0,0</w:t>
+            </w:r>
+          </w:p>
+          <w:p>
+            <w:r>
+              <w:t xml:space="preserve">0,1</w:t>
+            </w:r>
+          </w:p>
+        </w:tc>
+        <w:tc>
+          <w:tcPr>
+            <w:vAlign w:val="center"/>
+            <w:shd w:fill="42c5f4" w:val="pct95" w:color="auto"/>
+            <w:tcW w:w="80%" w:type="auto"/>
+          </w:tcPr>
+          <w:p>
+            <w:r>
+              <w:t xml:space="preserve">0,1</w:t>
+            </w:r>
+          </w:p>
+          <w:p>
+            <w:r>
+              <w:t xml:space="preserve">0,0</w:t>
+            </w:r>
+          </w:p>
+        </w:tc>
+      </w:tr>
+      <w:tr>
+        <w:tc>
+          <w:tcPr>
+            <w:tcW w:w="20%" w:type="auto"/>
+          </w:tcPr>
+          <w:p>
+            <w:r>
+              <w:t xml:space="preserve">1,1</w:t>
+            </w:r>
+          </w:p>
+        </w:tc>
+        <w:tc>
+          <w:tcPr>
+            <w:tcW w:w="80%" w:type="auto"/>
+          </w:tcPr>
+          <w:p>
+            <w:r>
+              <w:t xml:space="preserve">0,1</w:t>
+            </w:r>
+          </w:p>
+        </w:tc>
+      </w:tr>
+      <w:tr>
+        <w:tc>
+          <w:tcPr>
+            <w:tcW w:w="20%" w:type="auto"/>
+          </w:tcPr>
+          <w:p>
+            <w:r>
+              <w:t xml:space="preserve">2,1</w:t>
+            </w:r>
+          </w:p>
+        </w:tc>
+        <w:tc>
+          <w:tcPr>
+            <w:tcW w:w="80%" w:type="auto"/>
+          </w:tcPr>
+          <w:p>
+            <w:r>
+              <w:t xml:space="preserve">0,2</w:t>
+            </w:r>
+          </w:p>
+        </w:tc>
+      </w:tr>
+      <w:tr>
+        <w:tc>
+          <w:tcPr>
+            <w:tcW w:w="20%" w:type="auto"/>
+          </w:tcPr>
+          <w:p>
+            <w:r>
+              <w:t xml:space="preserve">3,1</w:t>
+            </w:r>
+          </w:p>
+        </w:tc>
+        <w:tc>
+          <w:tcPr>
+            <w:tcW w:w="80%" w:type="auto"/>
+          </w:tcPr>
+          <w:p>
+            <w:r>
+              <w:t xml:space="preserve">0,3</w:t>
+            </w:r>
+          </w:p>
+        </w:tc>
+      </w:tr>
+      <w:tr>
+        <w:tc>
+          <w:tcPr>
+            <w:tcW w:w="20%" w:type="auto"/>
+          </w:tcPr>
+          <w:p>
+            <w:r>
+              <w:t xml:space="preserve">4,1</w:t>
+            </w:r>
+          </w:p>
+        </w:tc>
+        <w:tc>
+          <w:tcPr>
+            <w:tcW w:w="80%" w:type="auto"/>
+          </w:tcPr>
+          <w:p>
+            <w:r>
+              <w:t xml:space="preserve">0,4</w:t>
+            </w:r>
+          </w:p>
+        </w:tc>
+      </w:tr>
+      <w:tr>
+        <w:tc>
+          <w:tcPr>
+            <w:tcW w:w="20%" w:type="auto"/>
+          </w:tcPr>
+          <w:p>
+            <w:r>
+              <w:t xml:space="preserve">5,1</w:t>
+            </w:r>
+          </w:p>
+        </w:tc>
+        <w:tc>
+          <w:tcPr>
+            <w:tcW w:w="80%" w:type="auto"/>
+          </w:tcPr>
+          <w:p>
+            <w:r>
+              <w:t xml:space="preserve">0,5</w:t>
+            </w:r>
+          </w:p>
+        </w:tc>
+      </w:tr>
+      <w:tr>
+        <w:tc>
+          <w:tcPr>
+            <w:tcW w:w="20%" w:type="auto"/>
+          </w:tcPr>
+          <w:p>
+            <w:r>
+              <w:t xml:space="preserve">6,1</w:t>
+            </w:r>
+          </w:p>
+        </w:tc>
+        <w:tc>
+          <w:tcPr>
+            <w:tcW w:w="80%" w:type="auto"/>
+          </w:tcPr>
+          <w:p>
+            <w:r>
+              <w:t xml:space="preserve">0,6</w:t>
+            </w:r>
+          </w:p>
+        </w:tc>
+      </w:tr>
+      <w:tr>
+        <w:tc>
+          <w:tcPr>
+            <w:tcW w:w="20%" w:type="auto"/>
+          </w:tcPr>
+          <w:p>
+            <w:r>
+              <w:t xml:space="preserve">7,1</w:t>
+            </w:r>
+          </w:p>
+        </w:tc>
+        <w:tc>
+          <w:tcPr>
+            <w:tcW w:w="80%" w:type="auto"/>
+          </w:tcPr>
+          <w:p>
+            <w:r>
+              <w:t xml:space="preserve">0,7</w:t>
+            </w:r>
+          </w:p>
+        </w:tc>
+      </w:tr>
+      <w:tr>
+        <w:tc>
+          <w:tcPr>
+            <w:tcW w:w="20%" w:type="auto"/>
+          </w:tcPr>
+          <w:p>
+            <w:r>
+              <w:t xml:space="preserve">8,1</w:t>
+            </w:r>
+          </w:p>
+        </w:tc>
+        <w:tc>
+          <w:tcPr>
+            <w:tcW w:w="80%" w:type="auto"/>
+          </w:tcPr>
+          <w:p>
+            <w:r>
+              <w:t xml:space="preserve">0,8</w:t>
+            </w:r>
+          </w:p>
+        </w:tc>
+      </w:tr>
+      <w:tr>
+        <w:tc>
+          <w:tcPr>
+            <w:tcW w:w="20%" w:type="auto"/>
+          </w:tcPr>
+          <w:p>
+            <w:r>
+              <w:t xml:space="preserve">9,1</w:t>
+            </w:r>
+          </w:p>
+        </w:tc>
+        <w:tc>
+          <w:tcPr>
+            <w:tcW w:w="80%" w:type="auto"/>
+          </w:tcPr>
+          <w:p>
+            <w:r>
+              <w:t xml:space="preserve">0,9</w:t>
+            </w:r>
+          </w:p>
+        </w:tc>
+      </w:tr>
+      <w:tr>
+        <w:tc>
+          <w:tcPr>
+            <w:tcW w:w="20%" w:type="auto"/>
+          </w:tcPr>
+          <w:p>
+            <w:r>
+              <w:t xml:space="preserve">10,1</w:t>
+            </w:r>
+          </w:p>
+        </w:tc>
+        <w:tc>
+          <w:tcPr>
+            <w:tcW w:w="80%" w:type="auto"/>
+          </w:tcPr>
+          <w:p>
+            <w:r>
+              <w:t xml:space="preserve">0,10</w:t>
+            </w:r>
+          </w:p>
+        </w:tc>
+      </w:tr>
+      <w:tr>
+        <w:tc>
+          <w:tcPr>
+            <w:tcW w:w="20%" w:type="auto"/>
+          </w:tcPr>
+          <w:p>
+            <w:r>
+              <w:t xml:space="preserve">11,1</w:t>
+            </w:r>
+          </w:p>
+        </w:tc>
+        <w:tc>
+          <w:tcPr>
+            <w:tcW w:w="80%" w:type="auto"/>
+          </w:tcPr>
+          <w:p>
+            <w:r>
+              <w:t xml:space="preserve">0,11</w:t>
+            </w:r>
+          </w:p>
+        </w:tc>
+      </w:tr>
+      <w:tr>
+        <w:tc>
+          <w:tcPr>
+            <w:tcW w:w="20%" w:type="auto"/>
+          </w:tcPr>
+          <w:p>
+            <w:r>
+              <w:t xml:space="preserve">12,1</w:t>
+            </w:r>
+          </w:p>
+        </w:tc>
+        <w:tc>
+          <w:tcPr>
+            <w:tcW w:w="80%" w:type="auto"/>
+          </w:tcPr>
+          <w:p>
+            <w:r>
+              <w:t xml:space="preserve">0,12</w:t>
+            </w:r>
+          </w:p>
+        </w:tc>
+      </w:tr>
+      <w:tr>
+        <w:tc>
+          <w:tcPr>
+            <w:tcW w:w="20%" w:type="auto"/>
+          </w:tcPr>
+          <w:p>
+            <w:r>
+              <w:t xml:space="preserve">13,1</w:t>
+            </w:r>
+          </w:p>
+        </w:tc>
+        <w:tc>
+          <w:tcPr>
+            <w:tcW w:w="80%" w:type="auto"/>
+          </w:tcPr>
+          <w:p>
+            <w:r>
+              <w:t xml:space="preserve">0,13</w:t>
+            </w:r>
+          </w:p>
+        </w:tc>
+      </w:tr>
+      <w:tr>
+        <w:tc>
+          <w:tcPr>
+            <w:tcW w:w="20%" w:type="auto"/>
+          </w:tcPr>
+          <w:p>
+            <w:r>
+              <w:t xml:space="preserve">14,1</w:t>
+            </w:r>
+          </w:p>
+        </w:tc>
+        <w:tc>
+          <w:tcPr>
+            <w:tcW w:w="80%" w:type="auto"/>
+          </w:tcPr>
+          <w:p>
+            <w:r>
+              <w:t xml:space="preserve">0,14</w:t>
+            </w:r>
+          </w:p>
+        </w:tc>
+      </w:tr>
+      <w:tr>
+        <w:tc>
+          <w:tcPr>
+            <w:tcW w:w="20%" w:type="auto"/>
+          </w:tcPr>
+          <w:p>
+            <w:r>
+              <w:t xml:space="preserve">15,1</w:t>
+            </w:r>
+          </w:p>
+        </w:tc>
+        <w:tc>
+          <w:tcPr>
+            <w:tcW w:w="80%" w:type="auto"/>
+          </w:tcPr>
+          <w:p>
+            <w:r>
+              <w:t xml:space="preserve">0,15</w:t>
+            </w:r>
+          </w:p>
+        </w:tc>
+      </w:tr>
+      <w:tr>
+        <w:tc>
+          <w:tcPr>
+            <w:tcW w:w="20%" w:type="auto"/>
+          </w:tcPr>
+          <w:p>
+            <w:r>
+              <w:t xml:space="preserve">16,1</w:t>
+            </w:r>
+          </w:p>
+        </w:tc>
+        <w:tc>
+          <w:tcPr>
+            <w:tcW w:w="80%" w:type="auto"/>
+          </w:tcPr>
+          <w:p>
+            <w:r>
+              <w:t xml:space="preserve">0,16</w:t>
+            </w:r>
+          </w:p>
+        </w:tc>
+      </w:tr>
+      <w:tr>
+        <w:tc>
+          <w:tcPr>
+            <w:tcW w:w="20%" w:type="auto"/>
+          </w:tcPr>
+          <w:p>
+            <w:r>
+              <w:t xml:space="preserve">17,1</w:t>
+            </w:r>
+          </w:p>
+        </w:tc>
+        <w:tc>
+          <w:tcPr>
+            <w:tcW w:w="80%" w:type="auto"/>
+          </w:tcPr>
+          <w:p>
+            <w:r>
+              <w:t xml:space="preserve">0,17</w:t>
+            </w:r>
+          </w:p>
+        </w:tc>
+      </w:tr>
+      <w:tr>
+        <w:tc>
+          <w:tcPr>
+            <w:tcW w:w="20%" w:type="auto"/>
+          </w:tcPr>
+          <w:p>
+            <w:r>
+              <w:t xml:space="preserve">18,1</w:t>
+            </w:r>
+          </w:p>
+        </w:tc>
+        <w:tc>
+          <w:tcPr>
+            <w:tcW w:w="80%" w:type="auto"/>
+          </w:tcPr>
+          <w:p>
+            <w:r>
+              <w:t xml:space="preserve">0,18</w:t>
+            </w:r>
+          </w:p>
+        </w:tc>
+      </w:tr>
+      <w:tr>
+        <w:tc>
+          <w:tcPr>
+            <w:tcW w:w="20%" w:type="auto"/>
+          </w:tcPr>
+          <w:p>
+            <w:r>
+              <w:t xml:space="preserve">19,1</w:t>
+            </w:r>
+          </w:p>
+        </w:tc>
+        <w:tc>
+          <w:tcPr>
+            <w:tcW w:w="80%" w:type="auto"/>
+          </w:tcPr>
+          <w:p>
+            <w:r>
+              <w:t xml:space="preserve">0,19</w:t>
+            </w:r>
+          </w:p>
+        </w:tc>
+      </w:tr>
+      <w:tr>
+        <w:tc>
+          <w:tcPr>
+            <w:tcW w:w="20%" w:type="auto"/>
+          </w:tcPr>
+          <w:p>
+            <w:r>
+              <w:t xml:space="preserve">20,1</w:t>
+            </w:r>
+          </w:p>
+        </w:tc>
+        <w:tc>
+          <w:tcPr>
+            <w:tcW w:w="80%" w:type="auto"/>
+          </w:tcPr>
+          <w:p>
+            <w:r>
+              <w:t xml:space="preserve">0,20</w:t>
+            </w:r>
+          </w:p>
+        </w:tc>
+      </w:tr>
+    </w:tbl>
+    <w:p>
       <w:r>
         <w:rPr>
           <w:b w:val="true"/>
           <w:bCs w:val="true"/>
-          <w:sz w:val="20"/>
-          <w:szCs w:val="20"/>
-        </w:rPr>
-        <w:t xml:space="preserve">1 SCOPE......................................................................5</w:t>
-      </w:r>
-    </w:p>
-    <w:p>
-      <w:r>
-        <w:t xml:space="preserve"/>
-      </w:r>
-    </w:p>
-    <w:p>
-      <w:pPr>
-        <w:ind w:start="500"/>
-      </w:pPr>
+        </w:rPr>
+        <w:t xml:space="preserve">1  Scope</w:t>
+      </w:r>
+    </w:p>
+    <w:p>
+      <w:r>
+        <w:t xml:space="preserve"/>
+      </w:r>
+    </w:p>
+    <w:p>
+      <w:r>
+        <w:t xml:space="preserve"/>
+      </w:r>
+    </w:p>
+    <w:p>
+      <w:r>
+        <w:t xml:space="preserve">The purpose of this document is to present the Cluster Acceptance standard and Result of TE LTE project. </w:t>
+      </w:r>
+    </w:p>
+    <w:p>
+      <w:r>
+        <w:t xml:space="preserve"/>
+      </w:r>
+    </w:p>
+    <w:p>
+      <w:r>
+        <w:t xml:space="preserve"/>
+      </w:r>
+    </w:p>
+    <w:p>
       <w:r>
         <w:rPr>
           <w:b w:val="true"/>
           <w:bCs w:val="true"/>
-          <w:sz w:val="20"/>
-          <w:szCs w:val="20"/>
-        </w:rPr>
-        <w:t xml:space="preserve">2 ACCEPTANCE KPIS............................................................5</w:t>
-      </w:r>
-    </w:p>
-    <w:p>
-      <w:r>
-        <w:t xml:space="preserve"/>
-      </w:r>
-    </w:p>
-    <w:p>
-      <w:pPr>
-        <w:ind w:start="500"/>
-      </w:pPr>
-      <w:r>
-        <w:rPr>
-          <w:sz w:val="18"/>
-          <w:szCs w:val="18"/>
-        </w:rPr>
-        <w:t xml:space="preserve">2.1 Drive Test KPIs (Cluster Level)..........................................5</w:t>
-      </w:r>
-    </w:p>
-    <w:p>
-      <w:r>
-        <w:t xml:space="preserve"/>
-      </w:r>
-    </w:p>
-    <w:p>
-      <w:pPr>
-        <w:ind w:start="500"/>
-      </w:pPr>
-      <w:r>
-        <w:rPr>
-          <w:sz w:val="18"/>
-          <w:szCs w:val="18"/>
-        </w:rPr>
-        <w:t xml:space="preserve">2.2 OSS KPIs (Cluster Level).................................................6</w:t>
-      </w:r>
-    </w:p>
-    <w:p>
-      <w:r>
-        <w:t xml:space="preserve"/>
-      </w:r>
-    </w:p>
-    <w:p>
-      <w:pPr>
-        <w:ind w:start="500"/>
-      </w:pPr>
+        </w:rPr>
+        <w:t xml:space="preserve">2 Acceptance KPI</w:t>
+      </w:r>
+    </w:p>
+    <w:p>
+      <w:r>
+        <w:t xml:space="preserve"/>
+      </w:r>
+    </w:p>
+    <w:p>
+      <w:r>
+        <w:t xml:space="preserve"/>
+      </w:r>
+    </w:p>
+    <w:p>
+      <w:r>
+        <w:t xml:space="preserve">Ninety percent (90%) of sites of the desired cluster should be on air before starting the cluster test. Only agreed special cases of some sites will be considered as standalone sites (SSV) and will be excluded from the cluster acceptance. </w:t>
+      </w:r>
+    </w:p>
+    <w:p>
+      <w:r>
+        <w:t xml:space="preserve"/>
+      </w:r>
+    </w:p>
+    <w:p>
+      <w:r>
+        <w:t xml:space="preserve"/>
+      </w:r>
+    </w:p>
+    <w:p>
       <w:r>
         <w:rPr>
           <w:b w:val="true"/>
           <w:bCs w:val="true"/>
-          <w:sz w:val="20"/>
-          <w:szCs w:val="20"/>
-        </w:rPr>
-        <w:t xml:space="preserve">3 Drive Test Criteria........................................................6</w:t>
-      </w:r>
-    </w:p>
-    <w:p>
-      <w:r>
-        <w:t xml:space="preserve"/>
-      </w:r>
-    </w:p>
-    <w:p>
-      <w:pPr>
-        <w:ind w:start="500"/>
-      </w:pPr>
-      <w:r>
-        <w:rPr>
-          <w:b w:val="true"/>
-          <w:bCs w:val="true"/>
-          <w:sz w:val="20"/>
-          <w:szCs w:val="20"/>
-        </w:rPr>
-        <w:t xml:space="preserve">4 Definitions of KPI Formula................................................7</w:t>
-      </w:r>
-    </w:p>
-    <w:p>
-      <w:r>
-        <w:t xml:space="preserve"/>
-      </w:r>
-    </w:p>
-    <w:p>
-      <w:pPr>
-        <w:ind w:start="500"/>
-      </w:pPr>
-      <w:r>
-        <w:rPr>
-          <w:b w:val="true"/>
-          <w:bCs w:val="true"/>
-          <w:sz w:val="20"/>
-          <w:szCs w:val="20"/>
-        </w:rPr>
-        <w:t xml:space="preserve">5 Drive Test Definition.....................................................8</w:t>
-      </w:r>
-    </w:p>
-    <w:p>
-      <w:r>
-        <w:t xml:space="preserve"/>
-      </w:r>
-    </w:p>
-    <w:p>
-      <w:pPr>
-        <w:ind w:start="500"/>
-      </w:pPr>
-      <w:r>
-        <w:rPr>
-          <w:sz w:val="18"/>
-          <w:szCs w:val="18"/>
-        </w:rPr>
-        <w:t xml:space="preserve">5.1 Drive Test device......................................................8</w:t>
-      </w:r>
-    </w:p>
-    <w:p>
-      <w:r>
-        <w:t xml:space="preserve"/>
-      </w:r>
-    </w:p>
-    <w:p>
-      <w:pPr>
-        <w:ind w:start="500"/>
-      </w:pPr>
-      <w:r>
-        <w:rPr>
-          <w:sz w:val="18"/>
-          <w:szCs w:val="18"/>
-        </w:rPr>
-        <w:t xml:space="preserve">5.2 Cluster Site Lis.......................................................8</w:t>
-      </w:r>
-    </w:p>
-    <w:p>
-      <w:r>
-        <w:t xml:space="preserve"/>
-      </w:r>
-    </w:p>
-    <w:p>
-      <w:pPr>
-        <w:ind w:start="500"/>
-      </w:pPr>
-      <w:r>
-        <w:rPr>
-          <w:sz w:val="18"/>
-          <w:szCs w:val="18"/>
-        </w:rPr>
-        <w:t xml:space="preserve">5.3 Cluster Polygon figure + DT Route Figure...............................8</w:t>
-      </w:r>
-    </w:p>
-    <w:p>
-      <w:r>
-        <w:t xml:space="preserve"/>
-      </w:r>
-    </w:p>
-    <w:p>
-      <w:pPr>
-        <w:ind w:start="500"/>
-      </w:pPr>
-      <w:r>
-        <w:rPr>
-          <w:b w:val="true"/>
-          <w:bCs w:val="true"/>
-          <w:sz w:val="20"/>
-          <w:szCs w:val="20"/>
-        </w:rPr>
-        <w:t xml:space="preserve">6	Drive Test Result....................................................6</w:t>
-      </w:r>
-    </w:p>
-    <w:p>
-      <w:r>
-        <w:t xml:space="preserve"/>
-      </w:r>
-    </w:p>
-    <w:p>
-      <w:pPr>
-        <w:ind w:start="500"/>
-      </w:pPr>
-      <w:r>
-        <w:rPr>
-          <w:sz w:val="18"/>
-          <w:szCs w:val="18"/>
-        </w:rPr>
-        <w:t xml:space="preserve">6.1 Scenario 1: Connected Mode Locked L700................................13</w:t>
-      </w:r>
-    </w:p>
-    <w:p>
-      <w:r>
-        <w:t xml:space="preserve"/>
-      </w:r>
-    </w:p>
-    <w:p>
-      <w:pPr>
-        <w:ind w:start="500"/>
-      </w:pPr>
-      <w:r>
-        <w:rPr>
-          <w:sz w:val="18"/>
-          <w:szCs w:val="18"/>
-        </w:rPr>
-        <w:t xml:space="preserve">6.1.1	DL PCI Plot......................................................13</w:t>
-      </w:r>
-    </w:p>
-    <w:p>
-      <w:r>
-        <w:t xml:space="preserve"/>
-      </w:r>
-    </w:p>
-    <w:p>
-      <w:pPr>
-        <w:ind w:start="500"/>
-      </w:pPr>
-      <w:r>
-        <w:rPr>
-          <w:sz w:val="18"/>
-          <w:szCs w:val="18"/>
-        </w:rPr>
-        <w:t xml:space="preserve">6.1.2	RAT Technology Plot..............................................14</w:t>
-      </w:r>
-    </w:p>
-    <w:p>
-      <w:r>
-        <w:t xml:space="preserve"/>
-      </w:r>
-    </w:p>
-    <w:p>
-      <w:pPr>
-        <w:ind w:start="500"/>
-      </w:pPr>
-      <w:r>
-        <w:rPr>
-          <w:sz w:val="18"/>
-          <w:szCs w:val="18"/>
-        </w:rPr>
-        <w:t xml:space="preserve">6.1.3	DL EARFCN..........................................................14</w:t>
-      </w:r>
-    </w:p>
-    <w:p>
-      <w:r>
-        <w:t xml:space="preserve"/>
-      </w:r>
-    </w:p>
-    <w:p>
-      <w:pPr>
-        <w:ind w:start="500"/>
-      </w:pPr>
-      <w:r>
-        <w:rPr>
-          <w:sz w:val="18"/>
-          <w:szCs w:val="18"/>
-        </w:rPr>
-        <w:t xml:space="preserve">6.1.4	DL RSRP Statistics.................................................15</w:t>
-      </w:r>
-    </w:p>
-    <w:p>
-      <w:r>
-        <w:t xml:space="preserve"/>
-      </w:r>
-    </w:p>
-    <w:p>
-      <w:pPr>
-        <w:ind w:start="500"/>
-      </w:pPr>
-      <w:r>
-        <w:rPr>
-          <w:sz w:val="18"/>
-          <w:szCs w:val="18"/>
-        </w:rPr>
-        <w:t xml:space="preserve">6.1.5	DL SINR Statistics.................................................18</w:t>
-      </w:r>
-    </w:p>
-    <w:p>
-      <w:r>
-        <w:t xml:space="preserve"/>
-      </w:r>
-    </w:p>
-    <w:p>
-      <w:pPr>
-        <w:ind w:start="500"/>
-      </w:pPr>
-      <w:r>
-        <w:rPr>
-          <w:sz w:val="18"/>
-          <w:szCs w:val="18"/>
-        </w:rPr>
-        <w:t xml:space="preserve">6.1.6	RFP Commitment.....................................................20</w:t>
-      </w:r>
-    </w:p>
-    <w:p>
-      <w:r>
-        <w:t xml:space="preserve"/>
-      </w:r>
-    </w:p>
-    <w:p>
-      <w:pPr>
-        <w:ind w:start="500"/>
-      </w:pPr>
-      <w:r>
-        <w:rPr>
-          <w:sz w:val="18"/>
-          <w:szCs w:val="18"/>
-        </w:rPr>
-        <w:t xml:space="preserve">6.1.7	Intra Frequency Handover Success Rate Analysis.....................20</w:t>
-      </w:r>
-    </w:p>
-    <w:p>
-      <w:r>
-        <w:t xml:space="preserve"/>
-      </w:r>
-    </w:p>
-    <w:p>
-      <w:pPr>
-        <w:ind w:start="500"/>
-      </w:pPr>
-      <w:r>
-        <w:rPr>
-          <w:sz w:val="18"/>
-          <w:szCs w:val="18"/>
-        </w:rPr>
-        <w:t xml:space="preserve">6.1.8	Downlink Long Call Results (FTP Test)..............................21</w:t>
-      </w:r>
-    </w:p>
-    <w:p>
-      <w:r>
-        <w:t xml:space="preserve"/>
-      </w:r>
-    </w:p>
-    <w:p>
-      <w:pPr>
-        <w:ind w:start="500"/>
-      </w:pPr>
-      <w:r>
-        <w:rPr>
-          <w:sz w:val="18"/>
-          <w:szCs w:val="18"/>
-        </w:rPr>
-        <w:t xml:space="preserve">6.1.9	Uplink Long Call Results (FTP Test).............................................24</w:t>
-      </w:r>
-    </w:p>
-    <w:p>
-      <w:r>
-        <w:t xml:space="preserve"/>
-      </w:r>
-    </w:p>
-    <w:p>
-      <w:pPr>
-        <w:ind w:start="500"/>
-      </w:pPr>
-      <w:r>
-        <w:rPr>
-          <w:sz w:val="18"/>
-          <w:szCs w:val="18"/>
-        </w:rPr>
-        <w:t xml:space="preserve">6.1.10	Short Call Test.............................................27</w:t>
-      </w:r>
-    </w:p>
-    <w:p>
-      <w:r>
-        <w:t xml:space="preserve"/>
-      </w:r>
-    </w:p>
-    <w:p>
-      <w:pPr>
-        <w:ind w:start="500"/>
-      </w:pPr>
-      <w:r>
-        <w:rPr>
-          <w:sz w:val="18"/>
-          <w:szCs w:val="18"/>
-        </w:rPr>
-        <w:t xml:space="preserve">6.1.11	Overlapped...................................................28</w:t>
-      </w:r>
-    </w:p>
-    <w:p>
-      <w:r>
-        <w:t xml:space="preserve"/>
-      </w:r>
-    </w:p>
-    <w:p>
-      <w:pPr>
-        <w:ind w:start="500"/>
-      </w:pPr>
-      <w:r>
-        <w:rPr>
-          <w:sz w:val="18"/>
-          <w:szCs w:val="18"/>
-        </w:rPr>
-        <w:t xml:space="preserve">6.2 Scenario 2: Connected Mode Locked L1800........................................29</w:t>
-      </w:r>
-    </w:p>
-    <w:p>
-      <w:r>
-        <w:t xml:space="preserve"/>
-      </w:r>
-    </w:p>
-    <w:p>
-      <w:pPr>
-        <w:ind w:start="500"/>
-      </w:pPr>
-      <w:r>
-        <w:rPr>
-          <w:sz w:val="18"/>
-          <w:szCs w:val="18"/>
-        </w:rPr>
-        <w:t xml:space="preserve">6.2.1	DL PCI Plot.............................................29</w:t>
+        </w:rPr>
+        <w:t xml:space="preserve">2.1 Drive Test KPIs (Cluster Level)</w:t>
       </w:r>
     </w:p>
     <w:p>

</xml_diff>

<commit_message>
page 18, 19, 21, 22  variables
</commit_message>
<xml_diff>
--- a/Nokia.docx
+++ b/Nokia.docx
@@ -19,8 +19,13 @@
       </w:r>
     </w:p>
     <w:p>
-      <w:pPr>
-        <w:ind w:start="350"/>
+      <w:r>
+        <w:t xml:space="preserve"/>
+      </w:r>
+    </w:p>
+    <w:p>
+      <w:pPr>
+        <w:ind w:start="650"/>
       </w:pPr>
       <w:r>
         <w:rPr>
@@ -29,12 +34,47 @@
           <w:sz w:val="23"/>
           <w:szCs w:val="23"/>
         </w:rPr>
-        <w:t xml:space="preserve">5.3 Cluster Polygon figure + DT Route figure</w:t>
-      </w:r>
-    </w:p>
-    <w:p>
-      <w:r>
-        <w:t xml:space="preserve"/>
+        <w:t xml:space="preserve">6.1.5 DL SINR Statistics</w:t>
+      </w:r>
+    </w:p>
+    <w:p>
+      <w:r>
+        <w:t xml:space="preserve"/>
+      </w:r>
+    </w:p>
+    <w:p>
+      <w:pPr>
+        <w:ind w:start="1000"/>
+      </w:pPr>
+      <w:r>
+        <w:rPr>
+          <w:sz w:val="20"/>
+          <w:szCs w:val="20"/>
+        </w:rPr>
+        <w:t xml:space="preserve">6.1.5.1 SINR Plot</w:t>
+      </w:r>
+    </w:p>
+    <w:p>
+      <w:r>
+        <w:t xml:space="preserve"/>
+      </w:r>
+    </w:p>
+    <w:p>
+      <w:pPr>
+        <w:pBdr>
+          <w:top w:color="auto" w:space="1" w:val="single" w:sz="6"/>
+          <w:bottom w:color="auto" w:space="1" w:val="single" w:sz="6"/>
+          <w:left w:color="auto" w:space="1" w:val="single" w:sz="6"/>
+          <w:right w:color="auto" w:space="1" w:val="single" w:sz="6"/>
+        </w:pBdr>
+        <w:jc w:val="center"/>
+      </w:pPr>
+      <w:r>
+        <w:rPr>
+          <w:sz w:val="20"/>
+          <w:szCs w:val="20"/>
+        </w:rPr>
+        <w:t xml:space="preserve">Normal Load</w:t>
       </w:r>
     </w:p>
     <w:p>
@@ -93,6 +133,24 @@
       </w:r>
     </w:p>
     <w:p>
+      <w:pPr>
+        <w:pBdr>
+          <w:top w:color="auto" w:space="1" w:val="single" w:sz="6"/>
+          <w:bottom w:color="auto" w:space="1" w:val="single" w:sz="6"/>
+          <w:left w:color="auto" w:space="1" w:val="single" w:sz="6"/>
+          <w:right w:color="auto" w:space="1" w:val="single" w:sz="6"/>
+        </w:pBdr>
+        <w:jc w:val="center"/>
+      </w:pPr>
+      <w:r>
+        <w:rPr>
+          <w:sz w:val="20"/>
+          <w:szCs w:val="20"/>
+        </w:rPr>
+        <w:t xml:space="preserve">Full Load</w:t>
+      </w:r>
+    </w:p>
+    <w:p>
       <w:r>
         <w:t xml:space="preserve"/>
       </w:r>
@@ -158,60 +216,43 @@
       </w:r>
     </w:p>
     <w:p>
-      <w:pPr>
-        <w:ind w:start="350"/>
-      </w:pPr>
-      <w:r>
-        <w:rPr>
-          <w:b w:val="true"/>
-          <w:bCs w:val="true"/>
-          <w:sz w:val="23"/>
-          <w:szCs w:val="23"/>
-        </w:rPr>
-        <w:t xml:space="preserve">6 Drive Test Result</w:t>
-      </w:r>
-    </w:p>
-    <w:p>
-      <w:r>
-        <w:t xml:space="preserve"/>
-      </w:r>
-    </w:p>
-    <w:p>
-      <w:pPr>
-        <w:ind w:start="550"/>
-      </w:pPr>
-      <w:r>
-        <w:rPr>
-          <w:b w:val="true"/>
-          <w:bCs w:val="true"/>
+      <w:r>
+        <w:t xml:space="preserve"/>
+      </w:r>
+    </w:p>
+    <w:p>
+      <w:pPr>
+        <w:ind w:start="1000"/>
+      </w:pPr>
+      <w:r>
+        <w:rPr>
           <w:sz w:val="20"/>
           <w:szCs w:val="20"/>
         </w:rPr>
-        <w:t xml:space="preserve">6.1 Scenario 1: Connected Mode Locked L700</w:t>
-      </w:r>
-    </w:p>
-    <w:p>
-      <w:r>
-        <w:t xml:space="preserve"/>
-      </w:r>
-    </w:p>
-    <w:p>
-      <w:pPr>
-        <w:ind w:start="1000"/>
-        <w:pStyle w:val="ListParagraph"/>
-        <w:numPr>
-          <w:ilvl w:val="1"/>
-          <w:numId w:val="1"/>
-        </w:numPr>
-      </w:pPr>
-      <w:r>
-        <w:rPr>
-          <w:b w:val="true"/>
-          <w:bCs w:val="true"/>
-          <w:sz w:val="17"/>
-          <w:szCs w:val="17"/>
-        </w:rPr>
-        <w:t xml:space="preserve">Prediction of L700 Sites</w:t>
+        <w:t xml:space="preserve">6.1.5.2 PDF of legends</w:t>
+      </w:r>
+    </w:p>
+    <w:p>
+      <w:r>
+        <w:t xml:space="preserve"/>
+      </w:r>
+    </w:p>
+    <w:p>
+      <w:pPr>
+        <w:pBdr>
+          <w:top w:color="auto" w:space="1" w:val="single" w:sz="6"/>
+          <w:bottom w:color="auto" w:space="1" w:val="single" w:sz="6"/>
+          <w:left w:color="auto" w:space="1" w:val="single" w:sz="6"/>
+          <w:right w:color="auto" w:space="1" w:val="single" w:sz="6"/>
+        </w:pBdr>
+        <w:jc w:val="center"/>
+      </w:pPr>
+      <w:r>
+        <w:rPr>
+          <w:sz w:val="20"/>
+          <w:szCs w:val="20"/>
+        </w:rPr>
+        <w:t xml:space="preserve">Normal Load</w:t>
       </w:r>
     </w:p>
     <w:p>
@@ -271,16 +312,20 @@
     </w:p>
     <w:p>
       <w:pPr>
-        <w:ind w:start="550"/>
-      </w:pPr>
-      <w:r>
-        <w:rPr>
-          <w:b w:val="true"/>
-          <w:bCs w:val="true"/>
+        <w:pBdr>
+          <w:top w:color="auto" w:space="1" w:val="single" w:sz="6"/>
+          <w:bottom w:color="auto" w:space="1" w:val="single" w:sz="6"/>
+          <w:left w:color="auto" w:space="1" w:val="single" w:sz="6"/>
+          <w:right w:color="auto" w:space="1" w:val="single" w:sz="6"/>
+        </w:pBdr>
+        <w:jc w:val="center"/>
+      </w:pPr>
+      <w:r>
+        <w:rPr>
           <w:sz w:val="20"/>
           <w:szCs w:val="20"/>
         </w:rPr>
-        <w:t xml:space="preserve">6.1.1 DL PCI Plot</w:t>
+        <w:t xml:space="preserve">Full Load</w:t>
       </w:r>
     </w:p>
     <w:p>
@@ -339,21 +384,6 @@
       </w:pPr>
     </w:p>
     <w:p>
-      <w:r>
-        <w:t xml:space="preserve"/>
-      </w:r>
-    </w:p>
-    <w:p>
-      <w:r>
-        <w:t xml:space="preserve"/>
-      </w:r>
-    </w:p>
-    <w:p>
-      <w:r>
-        <w:t xml:space="preserve"/>
-      </w:r>
-    </w:p>
-    <w:p>
       <w:pPr>
         <w:ind w:start="650"/>
       </w:pPr>
@@ -364,12 +394,52 @@
           <w:sz w:val="23"/>
           <w:szCs w:val="23"/>
         </w:rPr>
-        <w:t xml:space="preserve">6.1.2 RAT Technology Plot</w:t>
-      </w:r>
-    </w:p>
-    <w:p>
-      <w:r>
-        <w:t xml:space="preserve"/>
+        <w:t xml:space="preserve">6.1.8 Downlink Long Call Results (FTP Test)</w:t>
+      </w:r>
+    </w:p>
+    <w:p>
+      <w:r>
+        <w:t xml:space="preserve"/>
+      </w:r>
+    </w:p>
+    <w:p>
+      <w:pPr>
+        <w:ind w:start="1000"/>
+      </w:pPr>
+      <w:r>
+        <w:rPr>
+          <w:sz w:val="20"/>
+          <w:szCs w:val="20"/>
+        </w:rPr>
+        <w:t xml:space="preserve">6.1.8.1 DL Average Physical Throughput Plot</w:t>
+      </w:r>
+    </w:p>
+    <w:p>
+      <w:r>
+        <w:t xml:space="preserve"/>
+      </w:r>
+    </w:p>
+    <w:p>
+      <w:r>
+        <w:t xml:space="preserve"/>
+      </w:r>
+    </w:p>
+    <w:p>
+      <w:pPr>
+        <w:pBdr>
+          <w:top w:color="auto" w:space="1" w:val="single" w:sz="6"/>
+          <w:bottom w:color="auto" w:space="1" w:val="single" w:sz="6"/>
+          <w:left w:color="auto" w:space="1" w:val="single" w:sz="6"/>
+          <w:right w:color="auto" w:space="1" w:val="single" w:sz="6"/>
+        </w:pBdr>
+        <w:jc w:val="center"/>
+      </w:pPr>
+      <w:r>
+        <w:rPr>
+          <w:sz w:val="20"/>
+          <w:szCs w:val="20"/>
+        </w:rPr>
+        <w:t xml:space="preserve">Normal Load</w:t>
       </w:r>
     </w:p>
     <w:p>
@@ -423,22 +493,21 @@
       </w:r>
     </w:p>
     <w:p>
-      <w:r>
-        <w:t xml:space="preserve"/>
-      </w:r>
-    </w:p>
-    <w:p>
-      <w:pPr>
-        <w:ind w:start="650"/>
-      </w:pPr>
-      <w:r>
-        <w:rPr>
-          <w:b w:val="true"/>
-          <w:bCs w:val="true"/>
-          <w:sz w:val="23"/>
-          <w:szCs w:val="23"/>
-        </w:rPr>
-        <w:t xml:space="preserve">6.1.3 DL EARFCN</w:t>
+      <w:pPr>
+        <w:pBdr>
+          <w:top w:color="auto" w:space="1" w:val="single" w:sz="6"/>
+          <w:bottom w:color="auto" w:space="1" w:val="single" w:sz="6"/>
+          <w:left w:color="auto" w:space="1" w:val="single" w:sz="6"/>
+          <w:right w:color="auto" w:space="1" w:val="single" w:sz="6"/>
+        </w:pBdr>
+        <w:jc w:val="center"/>
+      </w:pPr>
+      <w:r>
+        <w:rPr>
+          <w:sz w:val="20"/>
+          <w:szCs w:val="20"/>
+        </w:rPr>
+        <w:t xml:space="preserve">Normal Load</w:t>
       </w:r>
     </w:p>
     <w:p>
@@ -497,40 +566,6 @@
       </w:pPr>
     </w:p>
     <w:p>
-      <w:r>
-        <w:t xml:space="preserve"/>
-      </w:r>
-    </w:p>
-    <w:p>
-      <w:r>
-        <w:t xml:space="preserve"/>
-      </w:r>
-    </w:p>
-    <w:p>
-      <w:r>
-        <w:t xml:space="preserve"/>
-      </w:r>
-    </w:p>
-    <w:p>
-      <w:pPr>
-        <w:ind w:start="650"/>
-      </w:pPr>
-      <w:r>
-        <w:rPr>
-          <w:b w:val="true"/>
-          <w:bCs w:val="true"/>
-          <w:sz w:val="23"/>
-          <w:szCs w:val="23"/>
-        </w:rPr>
-        <w:t xml:space="preserve">6.1.4 DL RSRP Statistics</w:t>
-      </w:r>
-    </w:p>
-    <w:p>
-      <w:r>
-        <w:t xml:space="preserve"/>
-      </w:r>
-    </w:p>
-    <w:p>
       <w:pPr>
         <w:ind w:start="1000"/>
       </w:pPr>
@@ -539,7 +574,7 @@
           <w:sz w:val="20"/>
           <w:szCs w:val="20"/>
         </w:rPr>
-        <w:t xml:space="preserve">6.1.4.1 RSRP Plot</w:t>
+        <w:t xml:space="preserve">6.1.8.2 PDF of legends</w:t>
       </w:r>
     </w:p>
     <w:p>
@@ -562,12 +597,7 @@
           <w:sz w:val="20"/>
           <w:szCs w:val="20"/>
         </w:rPr>
-        <w:t xml:space="preserve">Normal Load</w:t>
-      </w:r>
-    </w:p>
-    <w:p>
-      <w:r>
-        <w:t xml:space="preserve"/>
+        <w:t xml:space="preserve">Full Load</w:t>
       </w:r>
     </w:p>
     <w:p>
@@ -635,7 +665,7 @@
           <w:sz w:val="20"/>
           <w:szCs w:val="20"/>
         </w:rPr>
-        <w:t xml:space="preserve">Full Load</w:t>
+        <w:t xml:space="preserve">Normal Load</w:t>
       </w:r>
     </w:p>
     <w:p>
@@ -667,184 +697,6 @@
                   </pic:nvPicPr>
                   <pic:blipFill>
                     <a:blip r:embed="rId14" cstate="none"/>
-                    <a:srcRect/>
-                    <a:stretch>
-                      <a:fillRect/>
-                    </a:stretch>
-                  </pic:blipFill>
-                  <pic:spPr bwMode="auto">
-                    <a:xfrm>
-                      <a:ext cx="5286375" cy="3000375"/>
-                      <a:off x="0" y="0"/>
-                    </a:xfrm>
-                    <a:prstGeom prst="rect">
-                      <a:avLst/>
-                    </a:prstGeom>
-                  </pic:spPr>
-                </pic:pic>
-              </a:graphicData>
-            </a:graphic>
-          </wp:inline>
-        </w:drawing>
-      </w:r>
-    </w:p>
-    <w:p>
-      <w:pPr>
-        <w:pageBreakBefore/>
-      </w:pPr>
-    </w:p>
-    <w:p>
-      <w:r>
-        <w:t xml:space="preserve"/>
-      </w:r>
-    </w:p>
-    <w:p>
-      <w:r>
-        <w:t xml:space="preserve"/>
-      </w:r>
-    </w:p>
-    <w:p>
-      <w:r>
-        <w:t xml:space="preserve"/>
-      </w:r>
-    </w:p>
-    <w:p>
-      <w:pPr>
-        <w:ind w:start="1000"/>
-      </w:pPr>
-      <w:r>
-        <w:rPr>
-          <w:sz w:val="20"/>
-          <w:szCs w:val="20"/>
-        </w:rPr>
-        <w:t xml:space="preserve">6.1.4.2 PDF of legeneds</w:t>
-      </w:r>
-    </w:p>
-    <w:p>
-      <w:r>
-        <w:t xml:space="preserve"/>
-      </w:r>
-    </w:p>
-    <w:p>
-      <w:pPr>
-        <w:pBdr>
-          <w:top w:color="auto" w:space="1" w:val="single" w:sz="6"/>
-          <w:bottom w:color="auto" w:space="1" w:val="single" w:sz="6"/>
-          <w:left w:color="auto" w:space="1" w:val="single" w:sz="6"/>
-          <w:right w:color="auto" w:space="1" w:val="single" w:sz="6"/>
-        </w:pBdr>
-        <w:jc w:val="center"/>
-      </w:pPr>
-      <w:r>
-        <w:rPr>
-          <w:sz w:val="20"/>
-          <w:szCs w:val="20"/>
-        </w:rPr>
-        <w:t xml:space="preserve">Normal Load</w:t>
-      </w:r>
-    </w:p>
-    <w:p>
-      <w:r>
-        <w:t xml:space="preserve"/>
-      </w:r>
-    </w:p>
-    <w:p>
-      <w:pPr>
-        <w:jc w:val="center"/>
-      </w:pPr>
-      <w:r>
-        <w:drawing>
-          <wp:inline distT="0" distB="0" distL="0" distR="0">
-            <wp:extent cx="5286375" cy="3000375"/>
-            <wp:effectExtent b="0" l="0" r="0" t="0"/>
-            <wp:docPr id="0" name="" descr=""/>
-            <wp:cNvGraphicFramePr>
-              <a:graphicFrameLocks xmlns:a="http://schemas.openxmlformats.org/drawingml/2006/main" noChangeAspect="1"/>
-            </wp:cNvGraphicFramePr>
-            <a:graphic xmlns:a="http://schemas.openxmlformats.org/drawingml/2006/main">
-              <a:graphicData uri="http://schemas.openxmlformats.org/drawingml/2006/picture">
-                <pic:pic xmlns:pic="http://schemas.openxmlformats.org/drawingml/2006/picture">
-                  <pic:nvPicPr>
-                    <pic:cNvPr id="0" name="" desc=""/>
-                    <pic:cNvPicPr>
-                      <a:picLocks noChangeAspect="1" noChangeArrowheads="1"/>
-                    </pic:cNvPicPr>
-                  </pic:nvPicPr>
-                  <pic:blipFill>
-                    <a:blip r:embed="rId15" cstate="none"/>
-                    <a:srcRect/>
-                    <a:stretch>
-                      <a:fillRect/>
-                    </a:stretch>
-                  </pic:blipFill>
-                  <pic:spPr bwMode="auto">
-                    <a:xfrm>
-                      <a:ext cx="5286375" cy="3000375"/>
-                      <a:off x="0" y="0"/>
-                    </a:xfrm>
-                    <a:prstGeom prst="rect">
-                      <a:avLst/>
-                    </a:prstGeom>
-                  </pic:spPr>
-                </pic:pic>
-              </a:graphicData>
-            </a:graphic>
-          </wp:inline>
-        </w:drawing>
-      </w:r>
-    </w:p>
-    <w:p>
-      <w:r>
-        <w:t xml:space="preserve"/>
-      </w:r>
-    </w:p>
-    <w:p>
-      <w:pPr>
-        <w:pBdr>
-          <w:top w:color="auto" w:space="1" w:val="single" w:sz="6"/>
-          <w:bottom w:color="auto" w:space="1" w:val="single" w:sz="6"/>
-          <w:left w:color="auto" w:space="1" w:val="single" w:sz="6"/>
-          <w:right w:color="auto" w:space="1" w:val="single" w:sz="6"/>
-        </w:pBdr>
-        <w:jc w:val="center"/>
-      </w:pPr>
-      <w:r>
-        <w:rPr>
-          <w:sz w:val="20"/>
-          <w:szCs w:val="20"/>
-        </w:rPr>
-        <w:t xml:space="preserve">Full Load</w:t>
-      </w:r>
-    </w:p>
-    <w:p>
-      <w:r>
-        <w:t xml:space="preserve"/>
-      </w:r>
-    </w:p>
-    <w:p>
-      <w:pPr>
-        <w:jc w:val="center"/>
-      </w:pPr>
-      <w:r>
-        <w:drawing>
-          <wp:inline distT="0" distB="0" distL="0" distR="0">
-            <wp:extent cx="5286375" cy="3000375"/>
-            <wp:effectExtent b="0" l="0" r="0" t="0"/>
-            <wp:docPr id="0" name="" descr=""/>
-            <wp:cNvGraphicFramePr>
-              <a:graphicFrameLocks xmlns:a="http://schemas.openxmlformats.org/drawingml/2006/main" noChangeAspect="1"/>
-            </wp:cNvGraphicFramePr>
-            <a:graphic xmlns:a="http://schemas.openxmlformats.org/drawingml/2006/main">
-              <a:graphicData uri="http://schemas.openxmlformats.org/drawingml/2006/picture">
-                <pic:pic xmlns:pic="http://schemas.openxmlformats.org/drawingml/2006/picture">
-                  <pic:nvPicPr>
-                    <pic:cNvPr id="0" name="" desc=""/>
-                    <pic:cNvPicPr>
-                      <a:picLocks noChangeAspect="1" noChangeArrowheads="1"/>
-                    </pic:cNvPicPr>
-                  </pic:nvPicPr>
-                  <pic:blipFill>
-                    <a:blip r:embed="rId16" cstate="none"/>
                     <a:srcRect/>
                     <a:stretch>
                       <a:fillRect/>

</xml_diff>

<commit_message>
page 27, 28, 29, 30, 31, 32, 34, 35, 37, 38, 40  variables
</commit_message>
<xml_diff>
--- a/Nokia.docx
+++ b/Nokia.docx
@@ -9,6 +9,40 @@
       </w:pPr>
     </w:p>
     <w:p>
+      <w:r>
+        <w:t xml:space="preserve"/>
+      </w:r>
+    </w:p>
+    <w:p>
+      <w:r>
+        <w:t xml:space="preserve"/>
+      </w:r>
+    </w:p>
+    <w:p>
+      <w:r>
+        <w:t xml:space="preserve"/>
+      </w:r>
+    </w:p>
+    <w:p>
+      <w:pPr>
+        <w:ind w:start="650"/>
+      </w:pPr>
+      <w:r>
+        <w:rPr>
+          <w:b w:val="true"/>
+          <w:bCs w:val="true"/>
+          <w:sz w:val="23"/>
+          <w:szCs w:val="23"/>
+        </w:rPr>
+        <w:t xml:space="preserve">6.2.5 DL SINR Statistics</w:t>
+      </w:r>
+    </w:p>
+    <w:p>
+      <w:r>
+        <w:t xml:space="preserve"/>
+      </w:r>
+    </w:p>
+    <w:p>
       <w:pPr>
         <w:ind w:start="1000"/>
       </w:pPr>
@@ -17,7 +51,30 @@
           <w:sz w:val="20"/>
           <w:szCs w:val="20"/>
         </w:rPr>
-        <w:t xml:space="preserve">6.1.9.4 Plot of FTP file UL Radio Access Technology</w:t>
+        <w:t xml:space="preserve">6.2.5.1 SINR Plot</w:t>
+      </w:r>
+    </w:p>
+    <w:p>
+      <w:r>
+        <w:t xml:space="preserve"/>
+      </w:r>
+    </w:p>
+    <w:p>
+      <w:pPr>
+        <w:pBdr>
+          <w:top w:color="auto" w:space="1" w:val="single" w:sz="6"/>
+          <w:bottom w:color="auto" w:space="1" w:val="single" w:sz="6"/>
+          <w:left w:color="auto" w:space="1" w:val="single" w:sz="6"/>
+          <w:right w:color="auto" w:space="1" w:val="single" w:sz="6"/>
+        </w:pBdr>
+        <w:jc w:val="center"/>
+      </w:pPr>
+      <w:r>
+        <w:rPr>
+          <w:sz w:val="20"/>
+          <w:szCs w:val="20"/>
+        </w:rPr>
+        <w:t xml:space="preserve">Normal Load</w:t>
       </w:r>
     </w:p>
     <w:p>
@@ -49,6 +106,770 @@
                   </pic:nvPicPr>
                   <pic:blipFill>
                     <a:blip r:embed="rId7" cstate="none"/>
+                    <a:srcRect/>
+                    <a:stretch>
+                      <a:fillRect/>
+                    </a:stretch>
+                  </pic:blipFill>
+                  <pic:spPr bwMode="auto">
+                    <a:xfrm>
+                      <a:ext cx="5286375" cy="3000375"/>
+                      <a:off x="0" y="0"/>
+                    </a:xfrm>
+                    <a:prstGeom prst="rect">
+                      <a:avLst/>
+                    </a:prstGeom>
+                  </pic:spPr>
+                </pic:pic>
+              </a:graphicData>
+            </a:graphic>
+          </wp:inline>
+        </w:drawing>
+      </w:r>
+    </w:p>
+    <w:p>
+      <w:r>
+        <w:t xml:space="preserve"/>
+      </w:r>
+    </w:p>
+    <w:p>
+      <w:pPr>
+        <w:pBdr>
+          <w:top w:color="auto" w:space="1" w:val="single" w:sz="6"/>
+          <w:bottom w:color="auto" w:space="1" w:val="single" w:sz="6"/>
+          <w:left w:color="auto" w:space="1" w:val="single" w:sz="6"/>
+          <w:right w:color="auto" w:space="1" w:val="single" w:sz="6"/>
+        </w:pBdr>
+        <w:jc w:val="center"/>
+      </w:pPr>
+      <w:r>
+        <w:rPr>
+          <w:sz w:val="20"/>
+          <w:szCs w:val="20"/>
+        </w:rPr>
+        <w:t xml:space="preserve">Full Load</w:t>
+      </w:r>
+    </w:p>
+    <w:p>
+      <w:r>
+        <w:t xml:space="preserve"/>
+      </w:r>
+    </w:p>
+    <w:p>
+      <w:pPr>
+        <w:jc w:val="center"/>
+      </w:pPr>
+      <w:r>
+        <w:drawing>
+          <wp:inline distT="0" distB="0" distL="0" distR="0">
+            <wp:extent cx="5286375" cy="3000375"/>
+            <wp:effectExtent b="0" l="0" r="0" t="0"/>
+            <wp:docPr id="0" name="" descr=""/>
+            <wp:cNvGraphicFramePr>
+              <a:graphicFrameLocks xmlns:a="http://schemas.openxmlformats.org/drawingml/2006/main" noChangeAspect="1"/>
+            </wp:cNvGraphicFramePr>
+            <a:graphic xmlns:a="http://schemas.openxmlformats.org/drawingml/2006/main">
+              <a:graphicData uri="http://schemas.openxmlformats.org/drawingml/2006/picture">
+                <pic:pic xmlns:pic="http://schemas.openxmlformats.org/drawingml/2006/picture">
+                  <pic:nvPicPr>
+                    <pic:cNvPr id="0" name="" desc=""/>
+                    <pic:cNvPicPr>
+                      <a:picLocks noChangeAspect="1" noChangeArrowheads="1"/>
+                    </pic:cNvPicPr>
+                  </pic:nvPicPr>
+                  <pic:blipFill>
+                    <a:blip r:embed="rId8" cstate="none"/>
+                    <a:srcRect/>
+                    <a:stretch>
+                      <a:fillRect/>
+                    </a:stretch>
+                  </pic:blipFill>
+                  <pic:spPr bwMode="auto">
+                    <a:xfrm>
+                      <a:ext cx="5286375" cy="3000375"/>
+                      <a:off x="0" y="0"/>
+                    </a:xfrm>
+                    <a:prstGeom prst="rect">
+                      <a:avLst/>
+                    </a:prstGeom>
+                  </pic:spPr>
+                </pic:pic>
+              </a:graphicData>
+            </a:graphic>
+          </wp:inline>
+        </w:drawing>
+      </w:r>
+    </w:p>
+    <w:p>
+      <w:pPr>
+        <w:pageBreakBefore/>
+      </w:pPr>
+    </w:p>
+    <w:p>
+      <w:r>
+        <w:t xml:space="preserve"/>
+      </w:r>
+    </w:p>
+    <w:p>
+      <w:r>
+        <w:t xml:space="preserve"/>
+      </w:r>
+    </w:p>
+    <w:p>
+      <w:r>
+        <w:t xml:space="preserve"/>
+      </w:r>
+    </w:p>
+    <w:p>
+      <w:pPr>
+        <w:ind w:start="1000"/>
+      </w:pPr>
+      <w:r>
+        <w:rPr>
+          <w:sz w:val="20"/>
+          <w:szCs w:val="20"/>
+        </w:rPr>
+        <w:t xml:space="preserve">6.2.5.2 PDF of legeneds</w:t>
+      </w:r>
+    </w:p>
+    <w:p>
+      <w:r>
+        <w:t xml:space="preserve"/>
+      </w:r>
+    </w:p>
+    <w:p>
+      <w:pPr>
+        <w:pBdr>
+          <w:top w:color="auto" w:space="1" w:val="single" w:sz="6"/>
+          <w:bottom w:color="auto" w:space="1" w:val="single" w:sz="6"/>
+          <w:left w:color="auto" w:space="1" w:val="single" w:sz="6"/>
+          <w:right w:color="auto" w:space="1" w:val="single" w:sz="6"/>
+        </w:pBdr>
+        <w:jc w:val="center"/>
+      </w:pPr>
+      <w:r>
+        <w:rPr>
+          <w:sz w:val="20"/>
+          <w:szCs w:val="20"/>
+        </w:rPr>
+        <w:t xml:space="preserve">Normal Load</w:t>
+      </w:r>
+    </w:p>
+    <w:p>
+      <w:r>
+        <w:t xml:space="preserve"/>
+      </w:r>
+    </w:p>
+    <w:p>
+      <w:pPr>
+        <w:jc w:val="center"/>
+      </w:pPr>
+      <w:r>
+        <w:drawing>
+          <wp:inline distT="0" distB="0" distL="0" distR="0">
+            <wp:extent cx="5286375" cy="3000375"/>
+            <wp:effectExtent b="0" l="0" r="0" t="0"/>
+            <wp:docPr id="0" name="" descr=""/>
+            <wp:cNvGraphicFramePr>
+              <a:graphicFrameLocks xmlns:a="http://schemas.openxmlformats.org/drawingml/2006/main" noChangeAspect="1"/>
+            </wp:cNvGraphicFramePr>
+            <a:graphic xmlns:a="http://schemas.openxmlformats.org/drawingml/2006/main">
+              <a:graphicData uri="http://schemas.openxmlformats.org/drawingml/2006/picture">
+                <pic:pic xmlns:pic="http://schemas.openxmlformats.org/drawingml/2006/picture">
+                  <pic:nvPicPr>
+                    <pic:cNvPr id="0" name="" desc=""/>
+                    <pic:cNvPicPr>
+                      <a:picLocks noChangeAspect="1" noChangeArrowheads="1"/>
+                    </pic:cNvPicPr>
+                  </pic:nvPicPr>
+                  <pic:blipFill>
+                    <a:blip r:embed="rId9" cstate="none"/>
+                    <a:srcRect/>
+                    <a:stretch>
+                      <a:fillRect/>
+                    </a:stretch>
+                  </pic:blipFill>
+                  <pic:spPr bwMode="auto">
+                    <a:xfrm>
+                      <a:ext cx="5286375" cy="3000375"/>
+                      <a:off x="0" y="0"/>
+                    </a:xfrm>
+                    <a:prstGeom prst="rect">
+                      <a:avLst/>
+                    </a:prstGeom>
+                  </pic:spPr>
+                </pic:pic>
+              </a:graphicData>
+            </a:graphic>
+          </wp:inline>
+        </w:drawing>
+      </w:r>
+    </w:p>
+    <w:p>
+      <w:r>
+        <w:t xml:space="preserve"/>
+      </w:r>
+    </w:p>
+    <w:p>
+      <w:pPr>
+        <w:pBdr>
+          <w:top w:color="auto" w:space="1" w:val="single" w:sz="6"/>
+          <w:bottom w:color="auto" w:space="1" w:val="single" w:sz="6"/>
+          <w:left w:color="auto" w:space="1" w:val="single" w:sz="6"/>
+          <w:right w:color="auto" w:space="1" w:val="single" w:sz="6"/>
+        </w:pBdr>
+        <w:jc w:val="center"/>
+      </w:pPr>
+      <w:r>
+        <w:rPr>
+          <w:sz w:val="20"/>
+          <w:szCs w:val="20"/>
+        </w:rPr>
+        <w:t xml:space="preserve">Full Load</w:t>
+      </w:r>
+    </w:p>
+    <w:p>
+      <w:r>
+        <w:t xml:space="preserve"/>
+      </w:r>
+    </w:p>
+    <w:p>
+      <w:pPr>
+        <w:jc w:val="center"/>
+      </w:pPr>
+      <w:r>
+        <w:drawing>
+          <wp:inline distT="0" distB="0" distL="0" distR="0">
+            <wp:extent cx="5286375" cy="3000375"/>
+            <wp:effectExtent b="0" l="0" r="0" t="0"/>
+            <wp:docPr id="0" name="" descr=""/>
+            <wp:cNvGraphicFramePr>
+              <a:graphicFrameLocks xmlns:a="http://schemas.openxmlformats.org/drawingml/2006/main" noChangeAspect="1"/>
+            </wp:cNvGraphicFramePr>
+            <a:graphic xmlns:a="http://schemas.openxmlformats.org/drawingml/2006/main">
+              <a:graphicData uri="http://schemas.openxmlformats.org/drawingml/2006/picture">
+                <pic:pic xmlns:pic="http://schemas.openxmlformats.org/drawingml/2006/picture">
+                  <pic:nvPicPr>
+                    <pic:cNvPr id="0" name="" desc=""/>
+                    <pic:cNvPicPr>
+                      <a:picLocks noChangeAspect="1" noChangeArrowheads="1"/>
+                    </pic:cNvPicPr>
+                  </pic:nvPicPr>
+                  <pic:blipFill>
+                    <a:blip r:embed="rId10" cstate="none"/>
+                    <a:srcRect/>
+                    <a:stretch>
+                      <a:fillRect/>
+                    </a:stretch>
+                  </pic:blipFill>
+                  <pic:spPr bwMode="auto">
+                    <a:xfrm>
+                      <a:ext cx="5286375" cy="3000375"/>
+                      <a:off x="0" y="0"/>
+                    </a:xfrm>
+                    <a:prstGeom prst="rect">
+                      <a:avLst/>
+                    </a:prstGeom>
+                  </pic:spPr>
+                </pic:pic>
+              </a:graphicData>
+            </a:graphic>
+          </wp:inline>
+        </w:drawing>
+      </w:r>
+    </w:p>
+    <w:p>
+      <w:pPr>
+        <w:pageBreakBefore/>
+      </w:pPr>
+    </w:p>
+    <w:p>
+      <w:pPr>
+        <w:ind w:start="650"/>
+      </w:pPr>
+      <w:r>
+        <w:rPr>
+          <w:b w:val="true"/>
+          <w:bCs w:val="true"/>
+          <w:sz w:val="23"/>
+          <w:szCs w:val="23"/>
+        </w:rPr>
+        <w:t xml:space="preserve">6.2.8 Downlink Long Call Results (FTP Test)</w:t>
+      </w:r>
+    </w:p>
+    <w:p>
+      <w:r>
+        <w:t xml:space="preserve"/>
+      </w:r>
+    </w:p>
+    <w:p>
+      <w:pPr>
+        <w:ind w:start="1000"/>
+      </w:pPr>
+      <w:r>
+        <w:rPr>
+          <w:sz w:val="20"/>
+          <w:szCs w:val="20"/>
+        </w:rPr>
+        <w:t xml:space="preserve">6.2.8.1 DL Average Physical Throughput Plot</w:t>
+      </w:r>
+    </w:p>
+    <w:p>
+      <w:r>
+        <w:t xml:space="preserve"/>
+      </w:r>
+    </w:p>
+    <w:p>
+      <w:r>
+        <w:t xml:space="preserve"/>
+      </w:r>
+    </w:p>
+    <w:p>
+      <w:pPr>
+        <w:pBdr>
+          <w:top w:color="auto" w:space="1" w:val="single" w:sz="6"/>
+          <w:bottom w:color="auto" w:space="1" w:val="single" w:sz="6"/>
+          <w:left w:color="auto" w:space="1" w:val="single" w:sz="6"/>
+          <w:right w:color="auto" w:space="1" w:val="single" w:sz="6"/>
+        </w:pBdr>
+        <w:jc w:val="center"/>
+      </w:pPr>
+      <w:r>
+        <w:rPr>
+          <w:sz w:val="20"/>
+          <w:szCs w:val="20"/>
+        </w:rPr>
+        <w:t xml:space="preserve">Normal Load</w:t>
+      </w:r>
+    </w:p>
+    <w:p>
+      <w:pPr>
+        <w:jc w:val="center"/>
+      </w:pPr>
+      <w:r>
+        <w:drawing>
+          <wp:inline distT="0" distB="0" distL="0" distR="0">
+            <wp:extent cx="5286375" cy="3000375"/>
+            <wp:effectExtent b="0" l="0" r="0" t="0"/>
+            <wp:docPr id="0" name="" descr=""/>
+            <wp:cNvGraphicFramePr>
+              <a:graphicFrameLocks xmlns:a="http://schemas.openxmlformats.org/drawingml/2006/main" noChangeAspect="1"/>
+            </wp:cNvGraphicFramePr>
+            <a:graphic xmlns:a="http://schemas.openxmlformats.org/drawingml/2006/main">
+              <a:graphicData uri="http://schemas.openxmlformats.org/drawingml/2006/picture">
+                <pic:pic xmlns:pic="http://schemas.openxmlformats.org/drawingml/2006/picture">
+                  <pic:nvPicPr>
+                    <pic:cNvPr id="0" name="" desc=""/>
+                    <pic:cNvPicPr>
+                      <a:picLocks noChangeAspect="1" noChangeArrowheads="1"/>
+                    </pic:cNvPicPr>
+                  </pic:nvPicPr>
+                  <pic:blipFill>
+                    <a:blip r:embed="rId11" cstate="none"/>
+                    <a:srcRect/>
+                    <a:stretch>
+                      <a:fillRect/>
+                    </a:stretch>
+                  </pic:blipFill>
+                  <pic:spPr bwMode="auto">
+                    <a:xfrm>
+                      <a:ext cx="5286375" cy="3000375"/>
+                      <a:off x="0" y="0"/>
+                    </a:xfrm>
+                    <a:prstGeom prst="rect">
+                      <a:avLst/>
+                    </a:prstGeom>
+                  </pic:spPr>
+                </pic:pic>
+              </a:graphicData>
+            </a:graphic>
+          </wp:inline>
+        </w:drawing>
+      </w:r>
+    </w:p>
+    <w:p>
+      <w:r>
+        <w:t xml:space="preserve"/>
+      </w:r>
+    </w:p>
+    <w:p>
+      <w:pPr>
+        <w:pBdr>
+          <w:top w:color="auto" w:space="1" w:val="single" w:sz="6"/>
+          <w:bottom w:color="auto" w:space="1" w:val="single" w:sz="6"/>
+          <w:left w:color="auto" w:space="1" w:val="single" w:sz="6"/>
+          <w:right w:color="auto" w:space="1" w:val="single" w:sz="6"/>
+        </w:pBdr>
+        <w:jc w:val="center"/>
+      </w:pPr>
+      <w:r>
+        <w:rPr>
+          <w:sz w:val="20"/>
+          <w:szCs w:val="20"/>
+        </w:rPr>
+        <w:t xml:space="preserve">Normal Load</w:t>
+      </w:r>
+    </w:p>
+    <w:p>
+      <w:r>
+        <w:t xml:space="preserve"/>
+      </w:r>
+    </w:p>
+    <w:p>
+      <w:pPr>
+        <w:jc w:val="center"/>
+      </w:pPr>
+      <w:r>
+        <w:drawing>
+          <wp:inline distT="0" distB="0" distL="0" distR="0">
+            <wp:extent cx="5286375" cy="3000375"/>
+            <wp:effectExtent b="0" l="0" r="0" t="0"/>
+            <wp:docPr id="0" name="" descr=""/>
+            <wp:cNvGraphicFramePr>
+              <a:graphicFrameLocks xmlns:a="http://schemas.openxmlformats.org/drawingml/2006/main" noChangeAspect="1"/>
+            </wp:cNvGraphicFramePr>
+            <a:graphic xmlns:a="http://schemas.openxmlformats.org/drawingml/2006/main">
+              <a:graphicData uri="http://schemas.openxmlformats.org/drawingml/2006/picture">
+                <pic:pic xmlns:pic="http://schemas.openxmlformats.org/drawingml/2006/picture">
+                  <pic:nvPicPr>
+                    <pic:cNvPr id="0" name="" desc=""/>
+                    <pic:cNvPicPr>
+                      <a:picLocks noChangeAspect="1" noChangeArrowheads="1"/>
+                    </pic:cNvPicPr>
+                  </pic:nvPicPr>
+                  <pic:blipFill>
+                    <a:blip r:embed="rId12" cstate="none"/>
+                    <a:srcRect/>
+                    <a:stretch>
+                      <a:fillRect/>
+                    </a:stretch>
+                  </pic:blipFill>
+                  <pic:spPr bwMode="auto">
+                    <a:xfrm>
+                      <a:ext cx="5286375" cy="3000375"/>
+                      <a:off x="0" y="0"/>
+                    </a:xfrm>
+                    <a:prstGeom prst="rect">
+                      <a:avLst/>
+                    </a:prstGeom>
+                  </pic:spPr>
+                </pic:pic>
+              </a:graphicData>
+            </a:graphic>
+          </wp:inline>
+        </w:drawing>
+      </w:r>
+    </w:p>
+    <w:p>
+      <w:pPr>
+        <w:pageBreakBefore/>
+      </w:pPr>
+    </w:p>
+    <w:p>
+      <w:r>
+        <w:t xml:space="preserve"/>
+      </w:r>
+    </w:p>
+    <w:p>
+      <w:r>
+        <w:t xml:space="preserve"/>
+      </w:r>
+    </w:p>
+    <w:p>
+      <w:r>
+        <w:t xml:space="preserve"/>
+      </w:r>
+    </w:p>
+    <w:p>
+      <w:pPr>
+        <w:ind w:start="1000"/>
+      </w:pPr>
+      <w:r>
+        <w:rPr>
+          <w:sz w:val="20"/>
+          <w:szCs w:val="20"/>
+        </w:rPr>
+        <w:t xml:space="preserve">6.2.8.2 PDF of legeneds</w:t>
+      </w:r>
+    </w:p>
+    <w:p>
+      <w:r>
+        <w:t xml:space="preserve"/>
+      </w:r>
+    </w:p>
+    <w:p>
+      <w:pPr>
+        <w:pBdr>
+          <w:top w:color="auto" w:space="1" w:val="single" w:sz="6"/>
+          <w:bottom w:color="auto" w:space="1" w:val="single" w:sz="6"/>
+          <w:left w:color="auto" w:space="1" w:val="single" w:sz="6"/>
+          <w:right w:color="auto" w:space="1" w:val="single" w:sz="6"/>
+        </w:pBdr>
+        <w:jc w:val="center"/>
+      </w:pPr>
+      <w:r>
+        <w:rPr>
+          <w:sz w:val="20"/>
+          <w:szCs w:val="20"/>
+        </w:rPr>
+        <w:t xml:space="preserve">Normal Load</w:t>
+      </w:r>
+    </w:p>
+    <w:p>
+      <w:r>
+        <w:t xml:space="preserve"/>
+      </w:r>
+    </w:p>
+    <w:p>
+      <w:pPr>
+        <w:jc w:val="center"/>
+      </w:pPr>
+      <w:r>
+        <w:drawing>
+          <wp:inline distT="0" distB="0" distL="0" distR="0">
+            <wp:extent cx="5286375" cy="3000375"/>
+            <wp:effectExtent b="0" l="0" r="0" t="0"/>
+            <wp:docPr id="0" name="" descr=""/>
+            <wp:cNvGraphicFramePr>
+              <a:graphicFrameLocks xmlns:a="http://schemas.openxmlformats.org/drawingml/2006/main" noChangeAspect="1"/>
+            </wp:cNvGraphicFramePr>
+            <a:graphic xmlns:a="http://schemas.openxmlformats.org/drawingml/2006/main">
+              <a:graphicData uri="http://schemas.openxmlformats.org/drawingml/2006/picture">
+                <pic:pic xmlns:pic="http://schemas.openxmlformats.org/drawingml/2006/picture">
+                  <pic:nvPicPr>
+                    <pic:cNvPr id="0" name="" desc=""/>
+                    <pic:cNvPicPr>
+                      <a:picLocks noChangeAspect="1" noChangeArrowheads="1"/>
+                    </pic:cNvPicPr>
+                  </pic:nvPicPr>
+                  <pic:blipFill>
+                    <a:blip r:embed="rId13" cstate="none"/>
+                    <a:srcRect/>
+                    <a:stretch>
+                      <a:fillRect/>
+                    </a:stretch>
+                  </pic:blipFill>
+                  <pic:spPr bwMode="auto">
+                    <a:xfrm>
+                      <a:ext cx="5286375" cy="3000375"/>
+                      <a:off x="0" y="0"/>
+                    </a:xfrm>
+                    <a:prstGeom prst="rect">
+                      <a:avLst/>
+                    </a:prstGeom>
+                  </pic:spPr>
+                </pic:pic>
+              </a:graphicData>
+            </a:graphic>
+          </wp:inline>
+        </w:drawing>
+      </w:r>
+    </w:p>
+    <w:p>
+      <w:r>
+        <w:t xml:space="preserve"/>
+      </w:r>
+    </w:p>
+    <w:p>
+      <w:pPr>
+        <w:pBdr>
+          <w:top w:color="auto" w:space="1" w:val="single" w:sz="6"/>
+          <w:bottom w:color="auto" w:space="1" w:val="single" w:sz="6"/>
+          <w:left w:color="auto" w:space="1" w:val="single" w:sz="6"/>
+          <w:right w:color="auto" w:space="1" w:val="single" w:sz="6"/>
+        </w:pBdr>
+        <w:jc w:val="center"/>
+      </w:pPr>
+      <w:r>
+        <w:rPr>
+          <w:sz w:val="20"/>
+          <w:szCs w:val="20"/>
+        </w:rPr>
+        <w:t xml:space="preserve">Full Load</w:t>
+      </w:r>
+    </w:p>
+    <w:p>
+      <w:r>
+        <w:t xml:space="preserve"/>
+      </w:r>
+    </w:p>
+    <w:p>
+      <w:pPr>
+        <w:jc w:val="center"/>
+      </w:pPr>
+      <w:r>
+        <w:drawing>
+          <wp:inline distT="0" distB="0" distL="0" distR="0">
+            <wp:extent cx="5286375" cy="3000375"/>
+            <wp:effectExtent b="0" l="0" r="0" t="0"/>
+            <wp:docPr id="0" name="" descr=""/>
+            <wp:cNvGraphicFramePr>
+              <a:graphicFrameLocks xmlns:a="http://schemas.openxmlformats.org/drawingml/2006/main" noChangeAspect="1"/>
+            </wp:cNvGraphicFramePr>
+            <a:graphic xmlns:a="http://schemas.openxmlformats.org/drawingml/2006/main">
+              <a:graphicData uri="http://schemas.openxmlformats.org/drawingml/2006/picture">
+                <pic:pic xmlns:pic="http://schemas.openxmlformats.org/drawingml/2006/picture">
+                  <pic:nvPicPr>
+                    <pic:cNvPr id="0" name="" desc=""/>
+                    <pic:cNvPicPr>
+                      <a:picLocks noChangeAspect="1" noChangeArrowheads="1"/>
+                    </pic:cNvPicPr>
+                  </pic:nvPicPr>
+                  <pic:blipFill>
+                    <a:blip r:embed="rId14" cstate="none"/>
+                    <a:srcRect/>
+                    <a:stretch>
+                      <a:fillRect/>
+                    </a:stretch>
+                  </pic:blipFill>
+                  <pic:spPr bwMode="auto">
+                    <a:xfrm>
+                      <a:ext cx="5286375" cy="3000375"/>
+                      <a:off x="0" y="0"/>
+                    </a:xfrm>
+                    <a:prstGeom prst="rect">
+                      <a:avLst/>
+                    </a:prstGeom>
+                  </pic:spPr>
+                </pic:pic>
+              </a:graphicData>
+            </a:graphic>
+          </wp:inline>
+        </w:drawing>
+      </w:r>
+    </w:p>
+    <w:p>
+      <w:pPr>
+        <w:pageBreakBefore/>
+      </w:pPr>
+    </w:p>
+    <w:p>
+      <w:pPr>
+        <w:ind w:start="1000"/>
+      </w:pPr>
+      <w:r>
+        <w:rPr>
+          <w:sz w:val="20"/>
+          <w:szCs w:val="20"/>
+        </w:rPr>
+        <w:t xml:space="preserve">6.2.8.5 Plots of FTP File DL Average Throughput vs. Average CQI</w:t>
+      </w:r>
+    </w:p>
+    <w:p>
+      <w:r>
+        <w:t xml:space="preserve"/>
+      </w:r>
+    </w:p>
+    <w:p>
+      <w:pPr>
+        <w:jc w:val="center"/>
+      </w:pPr>
+      <w:r>
+        <w:drawing>
+          <wp:inline distT="0" distB="0" distL="0" distR="0">
+            <wp:extent cx="5286375" cy="3000375"/>
+            <wp:effectExtent b="0" l="0" r="0" t="0"/>
+            <wp:docPr id="0" name="" descr=""/>
+            <wp:cNvGraphicFramePr>
+              <a:graphicFrameLocks xmlns:a="http://schemas.openxmlformats.org/drawingml/2006/main" noChangeAspect="1"/>
+            </wp:cNvGraphicFramePr>
+            <a:graphic xmlns:a="http://schemas.openxmlformats.org/drawingml/2006/main">
+              <a:graphicData uri="http://schemas.openxmlformats.org/drawingml/2006/picture">
+                <pic:pic xmlns:pic="http://schemas.openxmlformats.org/drawingml/2006/picture">
+                  <pic:nvPicPr>
+                    <pic:cNvPr id="0" name="" desc=""/>
+                    <pic:cNvPicPr>
+                      <a:picLocks noChangeAspect="1" noChangeArrowheads="1"/>
+                    </pic:cNvPicPr>
+                  </pic:nvPicPr>
+                  <pic:blipFill>
+                    <a:blip r:embed="rId15" cstate="none"/>
+                    <a:srcRect/>
+                    <a:stretch>
+                      <a:fillRect/>
+                    </a:stretch>
+                  </pic:blipFill>
+                  <pic:spPr bwMode="auto">
+                    <a:xfrm>
+                      <a:ext cx="5286375" cy="3000375"/>
+                      <a:off x="0" y="0"/>
+                    </a:xfrm>
+                    <a:prstGeom prst="rect">
+                      <a:avLst/>
+                    </a:prstGeom>
+                  </pic:spPr>
+                </pic:pic>
+              </a:graphicData>
+            </a:graphic>
+          </wp:inline>
+        </w:drawing>
+      </w:r>
+    </w:p>
+    <w:p>
+      <w:r>
+        <w:t xml:space="preserve"/>
+      </w:r>
+    </w:p>
+    <w:p>
+      <w:pPr>
+        <w:ind w:start="650"/>
+      </w:pPr>
+      <w:r>
+        <w:rPr>
+          <w:b w:val="true"/>
+          <w:bCs w:val="true"/>
+          <w:sz w:val="23"/>
+          <w:szCs w:val="23"/>
+        </w:rPr>
+        <w:t xml:space="preserve">6.2.9 Uplink Long Call Results (FTP Test)</w:t>
+      </w:r>
+    </w:p>
+    <w:p>
+      <w:r>
+        <w:t xml:space="preserve"/>
+      </w:r>
+    </w:p>
+    <w:p>
+      <w:pPr>
+        <w:ind w:start="1000"/>
+      </w:pPr>
+      <w:r>
+        <w:rPr>
+          <w:sz w:val="20"/>
+          <w:szCs w:val="20"/>
+        </w:rPr>
+        <w:t xml:space="preserve">6.2.9.1 UL Average Physical Throughput Plot</w:t>
+      </w:r>
+    </w:p>
+    <w:p>
+      <w:r>
+        <w:t xml:space="preserve"/>
+      </w:r>
+    </w:p>
+    <w:p>
+      <w:pPr>
+        <w:jc w:val="center"/>
+      </w:pPr>
+      <w:r>
+        <w:drawing>
+          <wp:inline distT="0" distB="0" distL="0" distR="0">
+            <wp:extent cx="5286375" cy="3000375"/>
+            <wp:effectExtent b="0" l="0" r="0" t="0"/>
+            <wp:docPr id="0" name="" descr=""/>
+            <wp:cNvGraphicFramePr>
+              <a:graphicFrameLocks xmlns:a="http://schemas.openxmlformats.org/drawingml/2006/main" noChangeAspect="1"/>
+            </wp:cNvGraphicFramePr>
+            <a:graphic xmlns:a="http://schemas.openxmlformats.org/drawingml/2006/main">
+              <a:graphicData uri="http://schemas.openxmlformats.org/drawingml/2006/picture">
+                <pic:pic xmlns:pic="http://schemas.openxmlformats.org/drawingml/2006/picture">
+                  <pic:nvPicPr>
+                    <pic:cNvPr id="0" name="" desc=""/>
+                    <pic:cNvPicPr>
+                      <a:picLocks noChangeAspect="1" noChangeArrowheads="1"/>
+                    </pic:cNvPicPr>
+                  </pic:nvPicPr>
+                  <pic:blipFill>
+                    <a:blip r:embed="rId16" cstate="none"/>
                     <a:srcRect/>
                     <a:stretch>
                       <a:fillRect/>

</xml_diff>